<commit_message>
Abstract and Introduction Started
Hey Joel :) I also added a useful links folder which has some example
reports that are quite useful.
</commit_message>
<xml_diff>
--- a/documentation/Report/Final Report.docx
+++ b/documentation/Report/Final Report.docx
@@ -189,8 +189,276 @@
           <w:szCs w:val="28"/>
         </w:rPr>
       </w:pPr>
+    </w:p>
+    <w:p>
+      <w:pPr>
+        <w:rPr>
+          <w:sz w:val="28"/>
+          <w:szCs w:val="28"/>
+        </w:rPr>
+      </w:pPr>
+    </w:p>
+    <w:p>
+      <w:pPr>
+        <w:rPr>
+          <w:sz w:val="28"/>
+          <w:szCs w:val="28"/>
+        </w:rPr>
+      </w:pPr>
+      <w:r>
+        <w:rPr>
+          <w:sz w:val="28"/>
+          <w:szCs w:val="28"/>
+        </w:rPr>
+        <w:t>Abstract</w:t>
+      </w:r>
+    </w:p>
+    <w:p>
+      <w:pPr>
+        <w:rPr>
+          <w:sz w:val="28"/>
+          <w:szCs w:val="28"/>
+        </w:rPr>
+      </w:pPr>
+    </w:p>
+    <w:p>
+      <w:pPr>
+        <w:rPr>
+          <w:sz w:val="28"/>
+          <w:szCs w:val="28"/>
+        </w:rPr>
+      </w:pPr>
+      <w:r>
+        <w:rPr>
+          <w:sz w:val="28"/>
+          <w:szCs w:val="28"/>
+        </w:rPr>
+        <w:t xml:space="preserve">Traditional platform based games still have a soft spot in most </w:t>
+      </w:r>
+      <w:proofErr w:type="gramStart"/>
+      <w:r>
+        <w:rPr>
+          <w:sz w:val="28"/>
+          <w:szCs w:val="28"/>
+        </w:rPr>
+        <w:t>gamers</w:t>
+      </w:r>
+      <w:proofErr w:type="gramEnd"/>
+      <w:r>
+        <w:rPr>
+          <w:sz w:val="28"/>
+          <w:szCs w:val="28"/>
+        </w:rPr>
+        <w:t xml:space="preserve"> hearts and racing games are notoriously fun to play with friends. We combined these two key elements to create</w:t>
+      </w:r>
+      <w:r>
+        <w:rPr>
+          <w:sz w:val="28"/>
+          <w:szCs w:val="28"/>
+        </w:rPr>
+        <w:t xml:space="preserve"> a multiplayer, puzzle game based around the mechanics of jumping and moving to avoid tr</w:t>
+      </w:r>
+      <w:r>
+        <w:rPr>
+          <w:sz w:val="28"/>
+          <w:szCs w:val="28"/>
+        </w:rPr>
+        <w:t xml:space="preserve">aps, and competing with other </w:t>
+      </w:r>
+      <w:r>
+        <w:rPr>
+          <w:sz w:val="28"/>
+          <w:szCs w:val="28"/>
+        </w:rPr>
+        <w:t>players to reach the finish line</w:t>
+      </w:r>
+      <w:r>
+        <w:rPr>
+          <w:sz w:val="28"/>
+          <w:szCs w:val="28"/>
+        </w:rPr>
+        <w:t>.</w:t>
+      </w:r>
+    </w:p>
+    <w:p>
+      <w:pPr>
+        <w:rPr>
+          <w:sz w:val="28"/>
+          <w:szCs w:val="28"/>
+        </w:rPr>
+      </w:pPr>
+    </w:p>
+    <w:p>
+      <w:pPr>
+        <w:rPr>
+          <w:sz w:val="28"/>
+          <w:szCs w:val="28"/>
+        </w:rPr>
+      </w:pPr>
+    </w:p>
+    <w:p>
+      <w:pPr>
+        <w:rPr>
+          <w:sz w:val="28"/>
+          <w:szCs w:val="28"/>
+        </w:rPr>
+      </w:pPr>
+    </w:p>
+    <w:p>
+      <w:pPr>
+        <w:rPr>
+          <w:sz w:val="28"/>
+          <w:szCs w:val="28"/>
+        </w:rPr>
+      </w:pPr>
+    </w:p>
+    <w:p>
+      <w:pPr>
+        <w:rPr>
+          <w:sz w:val="28"/>
+          <w:szCs w:val="28"/>
+        </w:rPr>
+      </w:pPr>
+    </w:p>
+    <w:p>
+      <w:pPr>
+        <w:rPr>
+          <w:sz w:val="28"/>
+          <w:szCs w:val="28"/>
+        </w:rPr>
+      </w:pPr>
+    </w:p>
+    <w:p>
+      <w:pPr>
+        <w:rPr>
+          <w:sz w:val="28"/>
+          <w:szCs w:val="28"/>
+        </w:rPr>
+      </w:pPr>
+      <w:r>
+        <w:rPr>
+          <w:sz w:val="28"/>
+          <w:szCs w:val="28"/>
+        </w:rPr>
+        <w:t>Introduction</w:t>
+      </w:r>
+    </w:p>
+    <w:p>
+      <w:pPr>
+        <w:rPr>
+          <w:sz w:val="28"/>
+          <w:szCs w:val="28"/>
+        </w:rPr>
+      </w:pPr>
+    </w:p>
+    <w:p>
+      <w:pPr>
+        <w:rPr>
+          <w:sz w:val="28"/>
+          <w:szCs w:val="28"/>
+        </w:rPr>
+      </w:pPr>
+      <w:r>
+        <w:rPr>
+          <w:sz w:val="28"/>
+          <w:szCs w:val="28"/>
+        </w:rPr>
+        <w:t xml:space="preserve">In order to make a game containing elements from two popular </w:t>
+      </w:r>
+      <w:proofErr w:type="spellStart"/>
+      <w:r>
+        <w:rPr>
+          <w:sz w:val="28"/>
+          <w:szCs w:val="28"/>
+        </w:rPr>
+        <w:t>gernres</w:t>
+      </w:r>
+      <w:proofErr w:type="spellEnd"/>
+      <w:r>
+        <w:rPr>
+          <w:sz w:val="28"/>
+          <w:szCs w:val="28"/>
+        </w:rPr>
+        <w:t xml:space="preserve"> it is important </w:t>
+      </w:r>
+      <w:proofErr w:type="gramStart"/>
+      <w:r>
+        <w:rPr>
+          <w:sz w:val="28"/>
+          <w:szCs w:val="28"/>
+        </w:rPr>
+        <w:t>to  find</w:t>
+      </w:r>
+      <w:proofErr w:type="gramEnd"/>
+      <w:r>
+        <w:rPr>
+          <w:sz w:val="28"/>
+          <w:szCs w:val="28"/>
+        </w:rPr>
+        <w:t xml:space="preserve"> elements of each which are cohesive with one another. For example, making a platform based game where the players control cars would create immediate problems because cars in racing games </w:t>
+      </w:r>
+      <w:r>
+        <w:rPr>
+          <w:sz w:val="28"/>
+          <w:szCs w:val="28"/>
+        </w:rPr>
+        <w:t xml:space="preserve">are depicted quite accurately, so making them jump won’t be appealing. We took the avatars you might find in a platformer, increased their speed and added boosting functionality to recreate the element of exhilaration you find in racing games, and added times to each players run through the level. </w:t>
+      </w:r>
+      <w:r>
+        <w:rPr>
+          <w:sz w:val="28"/>
+          <w:szCs w:val="28"/>
+        </w:rPr>
+        <w:t xml:space="preserve">The purpose of using this range of elements is to deliver primarily a fun and lightweight multiplayer game which easily extensible to online gameplay. The initial scope of our project is to deliver a 3d multiplayer game based around the avoidance of traps. There are some </w:t>
+      </w:r>
+      <w:proofErr w:type="spellStart"/>
+      <w:r>
+        <w:rPr>
+          <w:sz w:val="28"/>
+          <w:szCs w:val="28"/>
+        </w:rPr>
+        <w:t>aethscthtic</w:t>
+      </w:r>
+      <w:proofErr w:type="spellEnd"/>
+      <w:r>
+        <w:rPr>
+          <w:sz w:val="28"/>
+          <w:szCs w:val="28"/>
+        </w:rPr>
+        <w:t xml:space="preserve"> considerations made before development. </w:t>
+      </w:r>
+      <w:r>
+        <w:rPr>
+          <w:sz w:val="28"/>
+          <w:szCs w:val="28"/>
+        </w:rPr>
+        <w:t xml:space="preserve">We intended to deliver a game that runs smoothly through each levels, and that there is a sense of continuity as players play through the game levels. </w:t>
+      </w:r>
       <w:bookmarkStart w:id="0" w:name="_GoBack"/>
       <w:bookmarkEnd w:id="0"/>
+      <w:r>
+        <w:rPr>
+          <w:sz w:val="28"/>
+          <w:szCs w:val="28"/>
+        </w:rPr>
+        <w:t xml:space="preserve"> </w:t>
+      </w:r>
+    </w:p>
+    <w:p>
+      <w:pPr>
+        <w:rPr>
+          <w:sz w:val="28"/>
+          <w:szCs w:val="28"/>
+        </w:rPr>
+      </w:pPr>
+    </w:p>
+    <w:p>
+      <w:pPr>
+        <w:rPr>
+          <w:sz w:val="28"/>
+          <w:szCs w:val="28"/>
+        </w:rPr>
+      </w:pPr>
     </w:p>
     <w:sectPr>
       <w:pgSz w:w="11906" w:h="16838"/>
@@ -631,10 +899,10 @@
   <a:themeElements>
     <a:clrScheme name="Office">
       <a:dk1>
-        <a:sysClr val="windowText" lastClr="000000"/>
+        <a:sysClr val="windowText" lastClr="00FF00"/>
       </a:dk1>
       <a:lt1>
-        <a:sysClr val="window" lastClr="FFFFFF"/>
+        <a:sysClr val="window" lastClr="000000"/>
       </a:lt1>
       <a:dk2>
         <a:srgbClr val="44546A"/>

</xml_diff>